<commit_message>
APP FUSION Primeiro Commit Aula 51 criando a primeira class based view: ViewTemplate index.html
</commit_message>
<xml_diff>
--- a/Roteiro - Fusion.docx
+++ b/Roteiro - Fusion.docx
@@ -6,6 +6,48 @@
       <w:pPr>
         <w:rPr>
           <w:rFonts w:ascii="Courier New" w:eastAsia="Times New Roman" w:hAnsi="Courier New" w:cs="Courier New"/>
+          <w:sz w:val="20"/>
+          <w:szCs w:val="20"/>
+          <w:highlight w:val="green"/>
+          <w:lang w:eastAsia="pt-BR"/>
+        </w:rPr>
+      </w:pPr>
+      <w:r>
+        <w:rPr>
+          <w:rFonts w:ascii="Courier New" w:eastAsia="Times New Roman" w:hAnsi="Courier New" w:cs="Courier New"/>
+          <w:sz w:val="20"/>
+          <w:szCs w:val="20"/>
+          <w:highlight w:val="green"/>
+          <w:lang w:eastAsia="pt-BR"/>
+        </w:rPr>
+        <w:t>SEÇÃO 5 - DJANGO FRAMEWORK AVANÇADO - PROJETO 3 – FUSION</w:t>
+      </w:r>
+    </w:p>
+    <w:p>
+      <w:pPr>
+        <w:rPr>
+          <w:rFonts w:ascii="Courier New" w:eastAsia="Times New Roman" w:hAnsi="Courier New" w:cs="Courier New"/>
+          <w:sz w:val="20"/>
+          <w:szCs w:val="20"/>
+          <w:highlight w:val="green"/>
+          <w:lang w:eastAsia="pt-BR"/>
+        </w:rPr>
+      </w:pPr>
+      <w:r>
+        <w:rPr>
+          <w:rFonts w:ascii="Courier New" w:eastAsia="Times New Roman" w:hAnsi="Courier New" w:cs="Courier New"/>
+          <w:sz w:val="20"/>
+          <w:szCs w:val="20"/>
+          <w:highlight w:val="green"/>
+          <w:lang w:eastAsia="pt-BR"/>
+        </w:rPr>
+        <w:t>AULA 49</w:t>
+      </w:r>
+    </w:p>
+    <w:p>
+      <w:pPr>
+        <w:rPr>
+          <w:rFonts w:ascii="Courier New" w:eastAsia="Times New Roman" w:hAnsi="Courier New" w:cs="Courier New"/>
           <w:color w:val="FFFFFF" w:themeColor="background1"/>
           <w:sz w:val="20"/>
           <w:szCs w:val="20"/>
@@ -1683,6 +1725,7 @@
           <w:szCs w:val="20"/>
           <w:lang w:eastAsia="pt-BR"/>
         </w:rPr>
+        <w:lastRenderedPageBreak/>
         <w:t xml:space="preserve">  </w:t>
       </w:r>
       <w:proofErr w:type="spellStart"/>
@@ -1831,7 +1874,6 @@
           <w:szCs w:val="20"/>
           <w:lang w:eastAsia="pt-BR"/>
         </w:rPr>
-        <w:lastRenderedPageBreak/>
         <w:t xml:space="preserve">Using </w:t>
       </w:r>
       <w:proofErr w:type="spellStart"/>
@@ -4095,6 +4137,7 @@
           <w:highlight w:val="blue"/>
           <w:lang w:eastAsia="pt-BR"/>
         </w:rPr>
+        <w:lastRenderedPageBreak/>
         <w:t>(</w:t>
       </w:r>
       <w:proofErr w:type="gramStart"/>
@@ -5966,18 +6009,7 @@
           <w:highlight w:val="blue"/>
           <w:lang w:eastAsia="pt-BR"/>
         </w:rPr>
-        <w:t xml:space="preserve">CORE &gt; </w:t>
-      </w:r>
-      <w:r>
-        <w:rPr>
-          <w:rFonts w:ascii="Courier New" w:eastAsia="Times New Roman" w:hAnsi="Courier New" w:cs="Courier New"/>
-          <w:color w:val="F8F8F2"/>
-          <w:sz w:val="20"/>
-          <w:szCs w:val="20"/>
-          <w:highlight w:val="blue"/>
-          <w:lang w:eastAsia="pt-BR"/>
-        </w:rPr>
-        <w:t>URLS.PY</w:t>
+        <w:t>CORE &gt; URLS.PY</w:t>
       </w:r>
     </w:p>
     <w:p>
@@ -6341,8 +6373,831 @@
           <w:lang w:eastAsia="pt-BR"/>
         </w:rPr>
       </w:pPr>
+    </w:p>
+    <w:p>
+      <w:pPr>
+        <w:rPr>
+          <w:rFonts w:ascii="Courier New" w:eastAsia="Times New Roman" w:hAnsi="Courier New" w:cs="Courier New"/>
+          <w:color w:val="F8F8F2"/>
+          <w:sz w:val="20"/>
+          <w:szCs w:val="20"/>
+          <w:highlight w:val="blue"/>
+          <w:lang w:eastAsia="pt-BR"/>
+        </w:rPr>
+      </w:pPr>
+    </w:p>
+    <w:p>
+      <w:pPr>
+        <w:rPr>
+          <w:rFonts w:ascii="Courier New" w:eastAsia="Times New Roman" w:hAnsi="Courier New" w:cs="Courier New"/>
+          <w:sz w:val="20"/>
+          <w:szCs w:val="20"/>
+          <w:highlight w:val="green"/>
+          <w:lang w:eastAsia="pt-BR"/>
+        </w:rPr>
+      </w:pPr>
+      <w:r>
+        <w:rPr>
+          <w:rFonts w:ascii="Courier New" w:eastAsia="Times New Roman" w:hAnsi="Courier New" w:cs="Courier New"/>
+          <w:sz w:val="20"/>
+          <w:szCs w:val="20"/>
+          <w:highlight w:val="green"/>
+          <w:lang w:eastAsia="pt-BR"/>
+        </w:rPr>
+        <w:br w:type="page"/>
+      </w:r>
+    </w:p>
+    <w:p>
+      <w:pPr>
+        <w:rPr>
+          <w:rFonts w:ascii="Courier New" w:eastAsia="Times New Roman" w:hAnsi="Courier New" w:cs="Courier New"/>
+          <w:sz w:val="20"/>
+          <w:szCs w:val="20"/>
+          <w:highlight w:val="green"/>
+          <w:lang w:eastAsia="pt-BR"/>
+        </w:rPr>
+      </w:pPr>
+      <w:r>
+        <w:rPr>
+          <w:rFonts w:ascii="Courier New" w:eastAsia="Times New Roman" w:hAnsi="Courier New" w:cs="Courier New"/>
+          <w:sz w:val="20"/>
+          <w:szCs w:val="20"/>
+          <w:highlight w:val="green"/>
+          <w:lang w:eastAsia="pt-BR"/>
+        </w:rPr>
+        <w:lastRenderedPageBreak/>
+        <w:t>SEÇÃO 5 - DJANGO FRAMEWORK AVANÇADO - PROJETO 3 – FUSION</w:t>
+      </w:r>
+    </w:p>
+    <w:p>
+      <w:pPr>
+        <w:rPr>
+          <w:rFonts w:ascii="Courier New" w:eastAsia="Times New Roman" w:hAnsi="Courier New" w:cs="Courier New"/>
+          <w:sz w:val="20"/>
+          <w:szCs w:val="20"/>
+          <w:highlight w:val="green"/>
+          <w:lang w:eastAsia="pt-BR"/>
+        </w:rPr>
+      </w:pPr>
+      <w:r>
+        <w:rPr>
+          <w:rFonts w:ascii="Courier New" w:eastAsia="Times New Roman" w:hAnsi="Courier New" w:cs="Courier New"/>
+          <w:sz w:val="20"/>
+          <w:szCs w:val="20"/>
+          <w:highlight w:val="green"/>
+          <w:lang w:eastAsia="pt-BR"/>
+        </w:rPr>
+        <w:t xml:space="preserve">AULA </w:t>
+      </w:r>
+      <w:r>
+        <w:rPr>
+          <w:rFonts w:ascii="Courier New" w:eastAsia="Times New Roman" w:hAnsi="Courier New" w:cs="Courier New"/>
+          <w:sz w:val="20"/>
+          <w:szCs w:val="20"/>
+          <w:highlight w:val="green"/>
+          <w:lang w:eastAsia="pt-BR"/>
+        </w:rPr>
+        <w:t xml:space="preserve">51 – Trabalhando com </w:t>
+      </w:r>
+      <w:proofErr w:type="spellStart"/>
+      <w:r>
+        <w:rPr>
+          <w:rFonts w:ascii="Courier New" w:eastAsia="Times New Roman" w:hAnsi="Courier New" w:cs="Courier New"/>
+          <w:sz w:val="20"/>
+          <w:szCs w:val="20"/>
+          <w:highlight w:val="green"/>
+          <w:lang w:eastAsia="pt-BR"/>
+        </w:rPr>
+        <w:t>class</w:t>
+      </w:r>
+      <w:proofErr w:type="spellEnd"/>
+      <w:r>
+        <w:rPr>
+          <w:rFonts w:ascii="Courier New" w:eastAsia="Times New Roman" w:hAnsi="Courier New" w:cs="Courier New"/>
+          <w:sz w:val="20"/>
+          <w:szCs w:val="20"/>
+          <w:highlight w:val="green"/>
+          <w:lang w:eastAsia="pt-BR"/>
+        </w:rPr>
+        <w:t xml:space="preserve"> </w:t>
+      </w:r>
+      <w:proofErr w:type="spellStart"/>
+      <w:r>
+        <w:rPr>
+          <w:rFonts w:ascii="Courier New" w:eastAsia="Times New Roman" w:hAnsi="Courier New" w:cs="Courier New"/>
+          <w:sz w:val="20"/>
+          <w:szCs w:val="20"/>
+          <w:highlight w:val="green"/>
+          <w:lang w:eastAsia="pt-BR"/>
+        </w:rPr>
+        <w:t>based</w:t>
+      </w:r>
+      <w:proofErr w:type="spellEnd"/>
+      <w:r>
+        <w:rPr>
+          <w:rFonts w:ascii="Courier New" w:eastAsia="Times New Roman" w:hAnsi="Courier New" w:cs="Courier New"/>
+          <w:sz w:val="20"/>
+          <w:szCs w:val="20"/>
+          <w:highlight w:val="green"/>
+          <w:lang w:eastAsia="pt-BR"/>
+        </w:rPr>
+        <w:t xml:space="preserve"> </w:t>
+      </w:r>
+      <w:proofErr w:type="spellStart"/>
+      <w:r>
+        <w:rPr>
+          <w:rFonts w:ascii="Courier New" w:eastAsia="Times New Roman" w:hAnsi="Courier New" w:cs="Courier New"/>
+          <w:sz w:val="20"/>
+          <w:szCs w:val="20"/>
+          <w:highlight w:val="green"/>
+          <w:lang w:eastAsia="pt-BR"/>
+        </w:rPr>
+        <w:t>views</w:t>
+      </w:r>
+      <w:proofErr w:type="spellEnd"/>
+    </w:p>
+    <w:p>
+      <w:pPr>
+        <w:rPr>
+          <w:rFonts w:ascii="Courier New" w:eastAsia="Times New Roman" w:hAnsi="Courier New" w:cs="Courier New"/>
+          <w:sz w:val="20"/>
+          <w:szCs w:val="20"/>
+          <w:highlight w:val="green"/>
+          <w:lang w:eastAsia="pt-BR"/>
+        </w:rPr>
+      </w:pPr>
+    </w:p>
+    <w:p>
+      <w:pPr>
+        <w:rPr>
+          <w:color w:val="FFFFFF" w:themeColor="background1"/>
+        </w:rPr>
+      </w:pPr>
+      <w:r>
+        <w:rPr>
+          <w:color w:val="FFFFFF" w:themeColor="background1"/>
+          <w:highlight w:val="blue"/>
+        </w:rPr>
+        <w:t>VIEWS</w:t>
+      </w:r>
+      <w:r>
+        <w:rPr>
+          <w:color w:val="FFFFFF" w:themeColor="background1"/>
+          <w:highlight w:val="blue"/>
+        </w:rPr>
+        <w:t>.PY</w:t>
+      </w:r>
+    </w:p>
+    <w:p>
+      <w:pPr>
+        <w:shd w:val="clear" w:color="auto" w:fill="272822"/>
+        <w:tabs>
+          <w:tab w:val="left" w:pos="916"/>
+          <w:tab w:val="left" w:pos="1832"/>
+          <w:tab w:val="left" w:pos="2748"/>
+          <w:tab w:val="left" w:pos="3664"/>
+          <w:tab w:val="left" w:pos="4580"/>
+          <w:tab w:val="left" w:pos="5496"/>
+          <w:tab w:val="left" w:pos="6412"/>
+          <w:tab w:val="left" w:pos="7328"/>
+          <w:tab w:val="left" w:pos="8244"/>
+          <w:tab w:val="left" w:pos="9160"/>
+          <w:tab w:val="left" w:pos="10076"/>
+          <w:tab w:val="left" w:pos="10992"/>
+          <w:tab w:val="left" w:pos="11908"/>
+          <w:tab w:val="left" w:pos="12824"/>
+          <w:tab w:val="left" w:pos="13740"/>
+          <w:tab w:val="left" w:pos="14656"/>
+        </w:tabs>
+        <w:spacing w:after="240" w:line="240" w:lineRule="auto"/>
+        <w:rPr>
+          <w:rFonts w:ascii="Courier New" w:eastAsia="Times New Roman" w:hAnsi="Courier New" w:cs="Courier New"/>
+          <w:color w:val="F8F8F2"/>
+          <w:sz w:val="20"/>
+          <w:szCs w:val="20"/>
+          <w:highlight w:val="blue"/>
+          <w:lang w:eastAsia="pt-BR"/>
+        </w:rPr>
+      </w:pPr>
+      <w:r>
+        <w:rPr>
+          <w:rFonts w:ascii="Courier New" w:eastAsia="Times New Roman" w:hAnsi="Courier New" w:cs="Courier New"/>
+          <w:color w:val="75715E"/>
+          <w:sz w:val="20"/>
+          <w:szCs w:val="20"/>
+          <w:lang w:eastAsia="pt-BR"/>
+        </w:rPr>
+        <w:t xml:space="preserve"># from </w:t>
+      </w:r>
+      <w:proofErr w:type="spellStart"/>
+      <w:r>
+        <w:rPr>
+          <w:rFonts w:ascii="Courier New" w:eastAsia="Times New Roman" w:hAnsi="Courier New" w:cs="Courier New"/>
+          <w:color w:val="75715E"/>
+          <w:sz w:val="20"/>
+          <w:szCs w:val="20"/>
+          <w:lang w:eastAsia="pt-BR"/>
+        </w:rPr>
+        <w:t>django.shortcuts</w:t>
+      </w:r>
+      <w:proofErr w:type="spellEnd"/>
+      <w:r>
+        <w:rPr>
+          <w:rFonts w:ascii="Courier New" w:eastAsia="Times New Roman" w:hAnsi="Courier New" w:cs="Courier New"/>
+          <w:color w:val="75715E"/>
+          <w:sz w:val="20"/>
+          <w:szCs w:val="20"/>
+          <w:lang w:eastAsia="pt-BR"/>
+        </w:rPr>
+        <w:t xml:space="preserve"> import render</w:t>
+      </w:r>
+      <w:r>
+        <w:rPr>
+          <w:rFonts w:ascii="Courier New" w:eastAsia="Times New Roman" w:hAnsi="Courier New" w:cs="Courier New"/>
+          <w:color w:val="75715E"/>
+          <w:sz w:val="20"/>
+          <w:szCs w:val="20"/>
+          <w:lang w:eastAsia="pt-BR"/>
+        </w:rPr>
+        <w:br/>
+      </w:r>
+      <w:r>
+        <w:rPr>
+          <w:rFonts w:ascii="Courier New" w:eastAsia="Times New Roman" w:hAnsi="Courier New" w:cs="Courier New"/>
+          <w:color w:val="75715E"/>
+          <w:sz w:val="20"/>
+          <w:szCs w:val="20"/>
+          <w:lang w:eastAsia="pt-BR"/>
+        </w:rPr>
+        <w:br/>
+      </w:r>
+      <w:r>
+        <w:rPr>
+          <w:rFonts w:ascii="Courier New" w:eastAsia="Times New Roman" w:hAnsi="Courier New" w:cs="Courier New"/>
+          <w:color w:val="F8F8F2"/>
+          <w:sz w:val="20"/>
+          <w:szCs w:val="20"/>
+          <w:highlight w:val="blue"/>
+          <w:lang w:eastAsia="pt-BR"/>
+        </w:rPr>
+        <w:t xml:space="preserve">from </w:t>
+      </w:r>
+      <w:proofErr w:type="spellStart"/>
+      <w:r>
+        <w:rPr>
+          <w:rFonts w:ascii="Courier New" w:eastAsia="Times New Roman" w:hAnsi="Courier New" w:cs="Courier New"/>
+          <w:color w:val="F8F8F2"/>
+          <w:sz w:val="20"/>
+          <w:szCs w:val="20"/>
+          <w:highlight w:val="blue"/>
+          <w:lang w:eastAsia="pt-BR"/>
+        </w:rPr>
+        <w:t>django.views.generic</w:t>
+      </w:r>
+      <w:proofErr w:type="spellEnd"/>
+      <w:r>
+        <w:rPr>
+          <w:rFonts w:ascii="Courier New" w:eastAsia="Times New Roman" w:hAnsi="Courier New" w:cs="Courier New"/>
+          <w:color w:val="F8F8F2"/>
+          <w:sz w:val="20"/>
+          <w:szCs w:val="20"/>
+          <w:highlight w:val="blue"/>
+          <w:lang w:eastAsia="pt-BR"/>
+        </w:rPr>
+        <w:t xml:space="preserve"> import </w:t>
+      </w:r>
+      <w:proofErr w:type="spellStart"/>
+      <w:r>
+        <w:rPr>
+          <w:rFonts w:ascii="Courier New" w:eastAsia="Times New Roman" w:hAnsi="Courier New" w:cs="Courier New"/>
+          <w:color w:val="F8F8F2"/>
+          <w:sz w:val="20"/>
+          <w:szCs w:val="20"/>
+          <w:highlight w:val="blue"/>
+          <w:lang w:eastAsia="pt-BR"/>
+        </w:rPr>
+        <w:t>TemplateView</w:t>
+      </w:r>
+      <w:proofErr w:type="spellEnd"/>
+      <w:r>
+        <w:rPr>
+          <w:rFonts w:ascii="Courier New" w:eastAsia="Times New Roman" w:hAnsi="Courier New" w:cs="Courier New"/>
+          <w:color w:val="F8F8F2"/>
+          <w:sz w:val="20"/>
+          <w:szCs w:val="20"/>
+          <w:highlight w:val="blue"/>
+          <w:lang w:eastAsia="pt-BR"/>
+        </w:rPr>
+        <w:br/>
+      </w:r>
+      <w:r>
+        <w:rPr>
+          <w:rFonts w:ascii="Courier New" w:eastAsia="Times New Roman" w:hAnsi="Courier New" w:cs="Courier New"/>
+          <w:color w:val="F8F8F2"/>
+          <w:sz w:val="20"/>
+          <w:szCs w:val="20"/>
+          <w:highlight w:val="blue"/>
+          <w:lang w:eastAsia="pt-BR"/>
+        </w:rPr>
+        <w:br/>
+      </w:r>
+      <w:proofErr w:type="spellStart"/>
+      <w:r>
+        <w:rPr>
+          <w:rFonts w:ascii="Courier New" w:eastAsia="Times New Roman" w:hAnsi="Courier New" w:cs="Courier New"/>
+          <w:color w:val="F8F8F2"/>
+          <w:sz w:val="20"/>
+          <w:szCs w:val="20"/>
+          <w:highlight w:val="blue"/>
+          <w:lang w:eastAsia="pt-BR"/>
+        </w:rPr>
+        <w:t>class</w:t>
+      </w:r>
+      <w:proofErr w:type="spellEnd"/>
+      <w:r>
+        <w:rPr>
+          <w:rFonts w:ascii="Courier New" w:eastAsia="Times New Roman" w:hAnsi="Courier New" w:cs="Courier New"/>
+          <w:color w:val="F8F8F2"/>
+          <w:sz w:val="20"/>
+          <w:szCs w:val="20"/>
+          <w:highlight w:val="blue"/>
+          <w:lang w:eastAsia="pt-BR"/>
+        </w:rPr>
+        <w:t xml:space="preserve"> </w:t>
+      </w:r>
+      <w:proofErr w:type="spellStart"/>
+      <w:proofErr w:type="gramStart"/>
+      <w:r>
+        <w:rPr>
+          <w:rFonts w:ascii="Courier New" w:eastAsia="Times New Roman" w:hAnsi="Courier New" w:cs="Courier New"/>
+          <w:color w:val="F8F8F2"/>
+          <w:sz w:val="20"/>
+          <w:szCs w:val="20"/>
+          <w:highlight w:val="blue"/>
+          <w:lang w:eastAsia="pt-BR"/>
+        </w:rPr>
+        <w:t>IndexView</w:t>
+      </w:r>
+      <w:proofErr w:type="spellEnd"/>
+      <w:r>
+        <w:rPr>
+          <w:rFonts w:ascii="Courier New" w:eastAsia="Times New Roman" w:hAnsi="Courier New" w:cs="Courier New"/>
+          <w:color w:val="F8F8F2"/>
+          <w:sz w:val="20"/>
+          <w:szCs w:val="20"/>
+          <w:highlight w:val="blue"/>
+          <w:lang w:eastAsia="pt-BR"/>
+        </w:rPr>
+        <w:t>(</w:t>
+      </w:r>
+      <w:proofErr w:type="spellStart"/>
+      <w:proofErr w:type="gramEnd"/>
+      <w:r>
+        <w:rPr>
+          <w:rFonts w:ascii="Courier New" w:eastAsia="Times New Roman" w:hAnsi="Courier New" w:cs="Courier New"/>
+          <w:color w:val="F8F8F2"/>
+          <w:sz w:val="20"/>
+          <w:szCs w:val="20"/>
+          <w:highlight w:val="blue"/>
+          <w:lang w:eastAsia="pt-BR"/>
+        </w:rPr>
+        <w:t>TemplateView</w:t>
+      </w:r>
+      <w:proofErr w:type="spellEnd"/>
+      <w:r>
+        <w:rPr>
+          <w:rFonts w:ascii="Courier New" w:eastAsia="Times New Roman" w:hAnsi="Courier New" w:cs="Courier New"/>
+          <w:color w:val="F8F8F2"/>
+          <w:sz w:val="20"/>
+          <w:szCs w:val="20"/>
+          <w:highlight w:val="blue"/>
+          <w:lang w:eastAsia="pt-BR"/>
+        </w:rPr>
+        <w:t>):</w:t>
+      </w:r>
+      <w:r>
+        <w:rPr>
+          <w:rFonts w:ascii="Courier New" w:eastAsia="Times New Roman" w:hAnsi="Courier New" w:cs="Courier New"/>
+          <w:color w:val="F8F8F2"/>
+          <w:sz w:val="20"/>
+          <w:szCs w:val="20"/>
+          <w:highlight w:val="blue"/>
+          <w:lang w:eastAsia="pt-BR"/>
+        </w:rPr>
+        <w:br/>
+        <w:t xml:space="preserve">    </w:t>
+      </w:r>
+      <w:proofErr w:type="spellStart"/>
+      <w:r>
+        <w:rPr>
+          <w:rFonts w:ascii="Courier New" w:eastAsia="Times New Roman" w:hAnsi="Courier New" w:cs="Courier New"/>
+          <w:color w:val="F8F8F2"/>
+          <w:sz w:val="20"/>
+          <w:szCs w:val="20"/>
+          <w:highlight w:val="blue"/>
+          <w:lang w:eastAsia="pt-BR"/>
+        </w:rPr>
+        <w:t>template_name</w:t>
+      </w:r>
+      <w:proofErr w:type="spellEnd"/>
+      <w:r>
+        <w:rPr>
+          <w:rFonts w:ascii="Courier New" w:eastAsia="Times New Roman" w:hAnsi="Courier New" w:cs="Courier New"/>
+          <w:color w:val="F8F8F2"/>
+          <w:sz w:val="20"/>
+          <w:szCs w:val="20"/>
+          <w:highlight w:val="blue"/>
+          <w:lang w:eastAsia="pt-BR"/>
+        </w:rPr>
+        <w:t xml:space="preserve"> = 'index.html'</w:t>
+      </w:r>
+    </w:p>
+    <w:p>
+      <w:pPr>
+        <w:rPr>
+          <w:rFonts w:ascii="Courier New" w:eastAsia="Times New Roman" w:hAnsi="Courier New" w:cs="Courier New"/>
+          <w:sz w:val="20"/>
+          <w:szCs w:val="20"/>
+          <w:highlight w:val="green"/>
+          <w:lang w:eastAsia="pt-BR"/>
+        </w:rPr>
+      </w:pPr>
       <w:bookmarkStart w:id="0" w:name="_GoBack"/>
       <w:bookmarkEnd w:id="0"/>
+    </w:p>
+    <w:p>
+      <w:pPr>
+        <w:rPr>
+          <w:color w:val="FFFFFF" w:themeColor="background1"/>
+        </w:rPr>
+      </w:pPr>
+      <w:r>
+        <w:rPr>
+          <w:color w:val="FFFFFF" w:themeColor="background1"/>
+          <w:highlight w:val="blue"/>
+        </w:rPr>
+        <w:t>CORE/URLS</w:t>
+      </w:r>
+      <w:r>
+        <w:rPr>
+          <w:color w:val="FFFFFF" w:themeColor="background1"/>
+          <w:highlight w:val="blue"/>
+        </w:rPr>
+        <w:t>.PY</w:t>
+      </w:r>
+    </w:p>
+    <w:p>
+      <w:pPr>
+        <w:shd w:val="clear" w:color="auto" w:fill="272822"/>
+        <w:tabs>
+          <w:tab w:val="left" w:pos="916"/>
+          <w:tab w:val="left" w:pos="1832"/>
+          <w:tab w:val="left" w:pos="2748"/>
+          <w:tab w:val="left" w:pos="3664"/>
+          <w:tab w:val="left" w:pos="4580"/>
+          <w:tab w:val="left" w:pos="5496"/>
+          <w:tab w:val="left" w:pos="6412"/>
+          <w:tab w:val="left" w:pos="7328"/>
+          <w:tab w:val="left" w:pos="8244"/>
+          <w:tab w:val="left" w:pos="9160"/>
+          <w:tab w:val="left" w:pos="10076"/>
+          <w:tab w:val="left" w:pos="10992"/>
+          <w:tab w:val="left" w:pos="11908"/>
+          <w:tab w:val="left" w:pos="12824"/>
+          <w:tab w:val="left" w:pos="13740"/>
+          <w:tab w:val="left" w:pos="14656"/>
+        </w:tabs>
+        <w:spacing w:after="0" w:line="240" w:lineRule="auto"/>
+        <w:rPr>
+          <w:rFonts w:ascii="Courier New" w:eastAsia="Times New Roman" w:hAnsi="Courier New" w:cs="Courier New"/>
+          <w:color w:val="F8F8F2"/>
+          <w:sz w:val="20"/>
+          <w:szCs w:val="20"/>
+          <w:highlight w:val="blue"/>
+          <w:lang w:eastAsia="pt-BR"/>
+        </w:rPr>
+      </w:pPr>
+      <w:proofErr w:type="gramStart"/>
+      <w:r>
+        <w:rPr>
+          <w:rFonts w:ascii="Courier New" w:eastAsia="Times New Roman" w:hAnsi="Courier New" w:cs="Courier New"/>
+          <w:color w:val="F8F8F2"/>
+          <w:sz w:val="20"/>
+          <w:szCs w:val="20"/>
+          <w:highlight w:val="blue"/>
+          <w:lang w:eastAsia="pt-BR"/>
+        </w:rPr>
+        <w:t>from</w:t>
+      </w:r>
+      <w:proofErr w:type="gramEnd"/>
+      <w:r>
+        <w:rPr>
+          <w:rFonts w:ascii="Courier New" w:eastAsia="Times New Roman" w:hAnsi="Courier New" w:cs="Courier New"/>
+          <w:color w:val="F8F8F2"/>
+          <w:sz w:val="20"/>
+          <w:szCs w:val="20"/>
+          <w:highlight w:val="blue"/>
+          <w:lang w:eastAsia="pt-BR"/>
+        </w:rPr>
+        <w:t xml:space="preserve"> </w:t>
+      </w:r>
+      <w:proofErr w:type="spellStart"/>
+      <w:r>
+        <w:rPr>
+          <w:rFonts w:ascii="Courier New" w:eastAsia="Times New Roman" w:hAnsi="Courier New" w:cs="Courier New"/>
+          <w:color w:val="F8F8F2"/>
+          <w:sz w:val="20"/>
+          <w:szCs w:val="20"/>
+          <w:highlight w:val="blue"/>
+          <w:lang w:eastAsia="pt-BR"/>
+        </w:rPr>
+        <w:t>django.urls</w:t>
+      </w:r>
+      <w:proofErr w:type="spellEnd"/>
+      <w:r>
+        <w:rPr>
+          <w:rFonts w:ascii="Courier New" w:eastAsia="Times New Roman" w:hAnsi="Courier New" w:cs="Courier New"/>
+          <w:color w:val="F8F8F2"/>
+          <w:sz w:val="20"/>
+          <w:szCs w:val="20"/>
+          <w:highlight w:val="blue"/>
+          <w:lang w:eastAsia="pt-BR"/>
+        </w:rPr>
+        <w:t xml:space="preserve"> import path</w:t>
+      </w:r>
+      <w:r>
+        <w:rPr>
+          <w:rFonts w:ascii="Courier New" w:eastAsia="Times New Roman" w:hAnsi="Courier New" w:cs="Courier New"/>
+          <w:color w:val="F8F8F2"/>
+          <w:sz w:val="20"/>
+          <w:szCs w:val="20"/>
+          <w:highlight w:val="blue"/>
+          <w:lang w:eastAsia="pt-BR"/>
+        </w:rPr>
+        <w:br/>
+      </w:r>
+      <w:r>
+        <w:rPr>
+          <w:rFonts w:ascii="Courier New" w:eastAsia="Times New Roman" w:hAnsi="Courier New" w:cs="Courier New"/>
+          <w:color w:val="F8F8F2"/>
+          <w:sz w:val="20"/>
+          <w:szCs w:val="20"/>
+          <w:highlight w:val="blue"/>
+          <w:lang w:eastAsia="pt-BR"/>
+        </w:rPr>
+        <w:br/>
+        <w:t>from .</w:t>
+      </w:r>
+      <w:proofErr w:type="spellStart"/>
+      <w:r>
+        <w:rPr>
+          <w:rFonts w:ascii="Courier New" w:eastAsia="Times New Roman" w:hAnsi="Courier New" w:cs="Courier New"/>
+          <w:color w:val="F8F8F2"/>
+          <w:sz w:val="20"/>
+          <w:szCs w:val="20"/>
+          <w:highlight w:val="blue"/>
+          <w:lang w:eastAsia="pt-BR"/>
+        </w:rPr>
+        <w:t>views</w:t>
+      </w:r>
+      <w:proofErr w:type="spellEnd"/>
+      <w:r>
+        <w:rPr>
+          <w:rFonts w:ascii="Courier New" w:eastAsia="Times New Roman" w:hAnsi="Courier New" w:cs="Courier New"/>
+          <w:color w:val="F8F8F2"/>
+          <w:sz w:val="20"/>
+          <w:szCs w:val="20"/>
+          <w:highlight w:val="blue"/>
+          <w:lang w:eastAsia="pt-BR"/>
+        </w:rPr>
+        <w:t xml:space="preserve"> import </w:t>
+      </w:r>
+      <w:proofErr w:type="spellStart"/>
+      <w:r>
+        <w:rPr>
+          <w:rFonts w:ascii="Courier New" w:eastAsia="Times New Roman" w:hAnsi="Courier New" w:cs="Courier New"/>
+          <w:color w:val="F8F8F2"/>
+          <w:sz w:val="20"/>
+          <w:szCs w:val="20"/>
+          <w:highlight w:val="blue"/>
+          <w:lang w:eastAsia="pt-BR"/>
+        </w:rPr>
+        <w:t>IndexView</w:t>
+      </w:r>
+      <w:proofErr w:type="spellEnd"/>
+      <w:r>
+        <w:rPr>
+          <w:rFonts w:ascii="Courier New" w:eastAsia="Times New Roman" w:hAnsi="Courier New" w:cs="Courier New"/>
+          <w:color w:val="F8F8F2"/>
+          <w:sz w:val="20"/>
+          <w:szCs w:val="20"/>
+          <w:highlight w:val="blue"/>
+          <w:lang w:eastAsia="pt-BR"/>
+        </w:rPr>
+        <w:br/>
+      </w:r>
+      <w:r>
+        <w:rPr>
+          <w:rFonts w:ascii="Courier New" w:eastAsia="Times New Roman" w:hAnsi="Courier New" w:cs="Courier New"/>
+          <w:color w:val="F8F8F2"/>
+          <w:sz w:val="20"/>
+          <w:szCs w:val="20"/>
+          <w:highlight w:val="blue"/>
+          <w:lang w:eastAsia="pt-BR"/>
+        </w:rPr>
+        <w:br/>
+      </w:r>
+      <w:proofErr w:type="spellStart"/>
+      <w:r>
+        <w:rPr>
+          <w:rFonts w:ascii="Courier New" w:eastAsia="Times New Roman" w:hAnsi="Courier New" w:cs="Courier New"/>
+          <w:color w:val="F8F8F2"/>
+          <w:sz w:val="20"/>
+          <w:szCs w:val="20"/>
+          <w:highlight w:val="blue"/>
+          <w:lang w:eastAsia="pt-BR"/>
+        </w:rPr>
+        <w:t>urlpatterns</w:t>
+      </w:r>
+      <w:proofErr w:type="spellEnd"/>
+      <w:r>
+        <w:rPr>
+          <w:rFonts w:ascii="Courier New" w:eastAsia="Times New Roman" w:hAnsi="Courier New" w:cs="Courier New"/>
+          <w:color w:val="F8F8F2"/>
+          <w:sz w:val="20"/>
+          <w:szCs w:val="20"/>
+          <w:highlight w:val="blue"/>
+          <w:lang w:eastAsia="pt-BR"/>
+        </w:rPr>
+        <w:t xml:space="preserve"> = [</w:t>
+      </w:r>
+      <w:r>
+        <w:rPr>
+          <w:rFonts w:ascii="Courier New" w:eastAsia="Times New Roman" w:hAnsi="Courier New" w:cs="Courier New"/>
+          <w:color w:val="F8F8F2"/>
+          <w:sz w:val="20"/>
+          <w:szCs w:val="20"/>
+          <w:highlight w:val="blue"/>
+          <w:lang w:eastAsia="pt-BR"/>
+        </w:rPr>
+        <w:br/>
+        <w:t xml:space="preserve">    path('', </w:t>
+      </w:r>
+      <w:proofErr w:type="spellStart"/>
+      <w:r>
+        <w:rPr>
+          <w:rFonts w:ascii="Courier New" w:eastAsia="Times New Roman" w:hAnsi="Courier New" w:cs="Courier New"/>
+          <w:color w:val="F8F8F2"/>
+          <w:sz w:val="20"/>
+          <w:szCs w:val="20"/>
+          <w:highlight w:val="blue"/>
+          <w:lang w:eastAsia="pt-BR"/>
+        </w:rPr>
+        <w:t>IndexView.as_view</w:t>
+      </w:r>
+      <w:proofErr w:type="spellEnd"/>
+      <w:r>
+        <w:rPr>
+          <w:rFonts w:ascii="Courier New" w:eastAsia="Times New Roman" w:hAnsi="Courier New" w:cs="Courier New"/>
+          <w:color w:val="F8F8F2"/>
+          <w:sz w:val="20"/>
+          <w:szCs w:val="20"/>
+          <w:highlight w:val="blue"/>
+          <w:lang w:eastAsia="pt-BR"/>
+        </w:rPr>
+        <w:t xml:space="preserve">(), </w:t>
+      </w:r>
+      <w:proofErr w:type="spellStart"/>
+      <w:r>
+        <w:rPr>
+          <w:rFonts w:ascii="Courier New" w:eastAsia="Times New Roman" w:hAnsi="Courier New" w:cs="Courier New"/>
+          <w:color w:val="F8F8F2"/>
+          <w:sz w:val="20"/>
+          <w:szCs w:val="20"/>
+          <w:highlight w:val="blue"/>
+          <w:lang w:eastAsia="pt-BR"/>
+        </w:rPr>
+        <w:t>name</w:t>
+      </w:r>
+      <w:proofErr w:type="spellEnd"/>
+      <w:r>
+        <w:rPr>
+          <w:rFonts w:ascii="Courier New" w:eastAsia="Times New Roman" w:hAnsi="Courier New" w:cs="Courier New"/>
+          <w:color w:val="F8F8F2"/>
+          <w:sz w:val="20"/>
+          <w:szCs w:val="20"/>
+          <w:highlight w:val="blue"/>
+          <w:lang w:eastAsia="pt-BR"/>
+        </w:rPr>
+        <w:t>='index')</w:t>
+      </w:r>
+      <w:r>
+        <w:rPr>
+          <w:rFonts w:ascii="Courier New" w:eastAsia="Times New Roman" w:hAnsi="Courier New" w:cs="Courier New"/>
+          <w:color w:val="F8F8F2"/>
+          <w:sz w:val="20"/>
+          <w:szCs w:val="20"/>
+          <w:highlight w:val="blue"/>
+          <w:lang w:eastAsia="pt-BR"/>
+        </w:rPr>
+        <w:br/>
+        <w:t>]</w:t>
+      </w:r>
+    </w:p>
+    <w:p>
+      <w:pPr>
+        <w:rPr>
+          <w:rFonts w:ascii="Courier New" w:eastAsia="Times New Roman" w:hAnsi="Courier New" w:cs="Courier New"/>
+          <w:color w:val="F8F8F2"/>
+          <w:sz w:val="20"/>
+          <w:szCs w:val="20"/>
+          <w:highlight w:val="blue"/>
+          <w:lang w:eastAsia="pt-BR"/>
+        </w:rPr>
+      </w:pPr>
+    </w:p>
+    <w:p>
+      <w:pPr>
+        <w:rPr>
+          <w:rFonts w:ascii="Courier New" w:eastAsia="Times New Roman" w:hAnsi="Courier New" w:cs="Courier New"/>
+          <w:color w:val="F8F8F2"/>
+          <w:sz w:val="20"/>
+          <w:szCs w:val="20"/>
+          <w:highlight w:val="blue"/>
+          <w:lang w:eastAsia="pt-BR"/>
+        </w:rPr>
+      </w:pPr>
+      <w:r>
+        <w:rPr>
+          <w:rFonts w:ascii="Courier New" w:eastAsia="Times New Roman" w:hAnsi="Courier New" w:cs="Courier New"/>
+          <w:color w:val="F8F8F2"/>
+          <w:sz w:val="20"/>
+          <w:szCs w:val="20"/>
+          <w:highlight w:val="blue"/>
+          <w:lang w:eastAsia="pt-BR"/>
+        </w:rPr>
+        <w:t xml:space="preserve">Criar um arquivo simples: index.html em templates e rodar o </w:t>
+      </w:r>
+      <w:proofErr w:type="spellStart"/>
+      <w:r>
+        <w:rPr>
+          <w:rFonts w:ascii="Courier New" w:eastAsia="Times New Roman" w:hAnsi="Courier New" w:cs="Courier New"/>
+          <w:color w:val="F8F8F2"/>
+          <w:sz w:val="20"/>
+          <w:szCs w:val="20"/>
+          <w:highlight w:val="blue"/>
+          <w:lang w:eastAsia="pt-BR"/>
+        </w:rPr>
+        <w:t>app</w:t>
+      </w:r>
+      <w:proofErr w:type="spellEnd"/>
+    </w:p>
+    <w:p>
+      <w:pPr>
+        <w:rPr>
+          <w:rFonts w:ascii="Courier New" w:eastAsia="Times New Roman" w:hAnsi="Courier New" w:cs="Courier New"/>
+          <w:color w:val="F8F8F2"/>
+          <w:sz w:val="20"/>
+          <w:szCs w:val="20"/>
+          <w:highlight w:val="blue"/>
+          <w:lang w:eastAsia="pt-BR"/>
+        </w:rPr>
+      </w:pPr>
+      <w:r>
+        <w:rPr>
+          <w:rFonts w:ascii="Courier New" w:eastAsia="Times New Roman" w:hAnsi="Courier New" w:cs="Courier New"/>
+          <w:color w:val="F8F8F2"/>
+          <w:sz w:val="20"/>
+          <w:szCs w:val="20"/>
+          <w:highlight w:val="blue"/>
+          <w:lang w:eastAsia="pt-BR"/>
+        </w:rPr>
+        <w:t xml:space="preserve">Python manage.py </w:t>
+      </w:r>
+      <w:proofErr w:type="spellStart"/>
+      <w:r>
+        <w:rPr>
+          <w:rFonts w:ascii="Courier New" w:eastAsia="Times New Roman" w:hAnsi="Courier New" w:cs="Courier New"/>
+          <w:color w:val="F8F8F2"/>
+          <w:sz w:val="20"/>
+          <w:szCs w:val="20"/>
+          <w:highlight w:val="blue"/>
+          <w:lang w:eastAsia="pt-BR"/>
+        </w:rPr>
+        <w:t>runserver</w:t>
+      </w:r>
+      <w:proofErr w:type="spellEnd"/>
+      <w:r>
+        <w:rPr>
+          <w:rFonts w:ascii="Courier New" w:eastAsia="Times New Roman" w:hAnsi="Courier New" w:cs="Courier New"/>
+          <w:color w:val="F8F8F2"/>
+          <w:sz w:val="20"/>
+          <w:szCs w:val="20"/>
+          <w:highlight w:val="blue"/>
+          <w:lang w:eastAsia="pt-BR"/>
+        </w:rPr>
+        <w:t xml:space="preserve"> </w:t>
+      </w:r>
     </w:p>
     <w:sectPr>
       <w:pgSz w:w="11906" w:h="16838"/>

</xml_diff>